<commit_message>
OKD Doc Changes && OKD UPI Provision
</commit_message>
<xml_diff>
--- a/Documentation/OKD-Cluster.docx
+++ b/Documentation/OKD-Cluster.docx
@@ -9507,7 +9507,6 @@
             <w:insideH w:val="none" w:color="auto" w:sz="0" w:space="0"/>
             <w:insideV w:val="none" w:color="auto" w:sz="0" w:space="0"/>
           </w:tblBorders>
-          <w:shd w:val="clear" w:color="auto" w:fill="auto"/>
           <w:tblCellMar>
             <w:top w:w="15" w:type="dxa"/>
             <w:left w:w="15" w:type="dxa"/>
@@ -10004,7 +10003,6 @@
             <w:insideH w:val="none" w:color="auto" w:sz="0" w:space="0"/>
             <w:insideV w:val="none" w:color="auto" w:sz="0" w:space="0"/>
           </w:tblBorders>
-          <w:shd w:val="clear" w:color="auto" w:fill="auto"/>
           <w:tblCellMar>
             <w:top w:w="15" w:type="dxa"/>
             <w:left w:w="15" w:type="dxa"/>
@@ -10248,7 +10246,6 @@
             <w:insideH w:val="none" w:color="auto" w:sz="0" w:space="0"/>
             <w:insideV w:val="none" w:color="auto" w:sz="0" w:space="0"/>
           </w:tblBorders>
-          <w:shd w:val="clear" w:color="auto" w:fill="auto"/>
           <w:tblCellMar>
             <w:top w:w="15" w:type="dxa"/>
             <w:left w:w="15" w:type="dxa"/>
@@ -10370,7 +10367,6 @@
             <w:insideH w:val="none" w:color="auto" w:sz="0" w:space="0"/>
             <w:insideV w:val="none" w:color="auto" w:sz="0" w:space="0"/>
           </w:tblBorders>
-          <w:shd w:val="clear" w:color="auto" w:fill="auto"/>
           <w:tblCellMar>
             <w:top w:w="15" w:type="dxa"/>
             <w:left w:w="15" w:type="dxa"/>
@@ -10492,7 +10488,6 @@
             <w:insideH w:val="none" w:color="auto" w:sz="0" w:space="0"/>
             <w:insideV w:val="none" w:color="auto" w:sz="0" w:space="0"/>
           </w:tblBorders>
-          <w:shd w:val="clear" w:color="auto" w:fill="auto"/>
           <w:tblCellMar>
             <w:top w:w="15" w:type="dxa"/>
             <w:left w:w="15" w:type="dxa"/>
@@ -10614,7 +10609,6 @@
             <w:insideH w:val="none" w:color="auto" w:sz="0" w:space="0"/>
             <w:insideV w:val="none" w:color="auto" w:sz="0" w:space="0"/>
           </w:tblBorders>
-          <w:shd w:val="clear" w:color="auto" w:fill="auto"/>
           <w:tblCellMar>
             <w:top w:w="15" w:type="dxa"/>
             <w:left w:w="15" w:type="dxa"/>
@@ -10736,7 +10730,6 @@
             <w:insideH w:val="none" w:color="auto" w:sz="0" w:space="0"/>
             <w:insideV w:val="none" w:color="auto" w:sz="0" w:space="0"/>
           </w:tblBorders>
-          <w:shd w:val="clear" w:color="auto" w:fill="auto"/>
           <w:tblCellMar>
             <w:top w:w="15" w:type="dxa"/>
             <w:left w:w="15" w:type="dxa"/>
@@ -11102,7 +11095,6 @@
             <w:insideH w:val="none" w:color="auto" w:sz="0" w:space="0"/>
             <w:insideV w:val="none" w:color="auto" w:sz="0" w:space="0"/>
           </w:tblBorders>
-          <w:shd w:val="clear" w:color="auto" w:fill="auto"/>
           <w:tblCellMar>
             <w:top w:w="15" w:type="dxa"/>
             <w:left w:w="15" w:type="dxa"/>
@@ -11224,7 +11216,6 @@
             <w:insideH w:val="none" w:color="auto" w:sz="0" w:space="0"/>
             <w:insideV w:val="none" w:color="auto" w:sz="0" w:space="0"/>
           </w:tblBorders>
-          <w:shd w:val="clear" w:color="auto" w:fill="auto"/>
           <w:tblCellMar>
             <w:top w:w="15" w:type="dxa"/>
             <w:left w:w="15" w:type="dxa"/>
@@ -11346,7 +11337,6 @@
             <w:insideH w:val="none" w:color="auto" w:sz="0" w:space="0"/>
             <w:insideV w:val="none" w:color="auto" w:sz="0" w:space="0"/>
           </w:tblBorders>
-          <w:shd w:val="clear" w:color="auto" w:fill="auto"/>
           <w:tblCellMar>
             <w:top w:w="15" w:type="dxa"/>
             <w:left w:w="15" w:type="dxa"/>
@@ -36395,6 +36385,8 @@
         </w:rPr>
         <w:t>✅ Note: Use normal double-quotes in shell commands. Your pasted command had smart quotes “ ” which will break in Linux.</w:t>
       </w:r>
+      <w:bookmarkStart w:id="70" w:name="_GoBack"/>
+      <w:bookmarkEnd w:id="70"/>
     </w:p>
     <w:p>
       <w:pPr>
@@ -36722,7 +36714,7 @@
             </w14:solidFill>
           </w14:textFill>
         </w:rPr>
-        <w:t>sudo systemctl start nfs-mountd</w:t>
+        <w:t xml:space="preserve">sudo systemctl start nfs-mountd nfs-server rpcbind </w:t>
       </w:r>
     </w:p>
     <w:p>
@@ -46084,8 +46076,6 @@
         </w:rPr>
         <w:t>Issue was because of api not able to communicate with tls enabled, changing the haproxy help us resolve it. remove ssl-check and verify and all of ssl related thing help us resolve it</w:t>
       </w:r>
-      <w:bookmarkStart w:id="70" w:name="_GoBack"/>
-      <w:bookmarkEnd w:id="70"/>
     </w:p>
     <w:p>
       <w:pPr>

</xml_diff>